<commit_message>
Updating Manuals - user manual
</commit_message>
<xml_diff>
--- a/Manuals/User Manual/Prj-159-Cheque Pay-User Manual - 1.1.docx
+++ b/Manuals/User Manual/Prj-159-Cheque Pay-User Manual - 1.1.docx
@@ -4766,6 +4766,682 @@
           </wp:inline>
         </w:drawing>
       </w:r>
+    </w:p>
+    <w:p>
+      <w:pPr>
+        <w:pStyle w:val="ListParagraph"/>
+        <w:ind w:left="1440"/>
+      </w:pPr>
+    </w:p>
+    <w:p>
+      <w:pPr>
+        <w:pStyle w:val="ListParagraph"/>
+        <w:ind w:left="1440"/>
+      </w:pPr>
+    </w:p>
+    <w:p>
+      <w:pPr>
+        <w:pStyle w:val="ListParagraph"/>
+        <w:ind w:left="1440"/>
+      </w:pPr>
+    </w:p>
+    <w:p>
+      <w:pPr>
+        <w:keepNext/>
+        <w:keepLines/>
+        <w:numPr>
+          <w:ilvl w:val="0"/>
+          <w:numId w:val="26"/>
+        </w:numPr>
+        <w:spacing w:before="200" w:after="0"/>
+        <w:outlineLvl w:val="1"/>
+        <w:rPr>
+          <w:rFonts w:eastAsiaTheme="majorEastAsia" w:cstheme="minorHAnsi"/>
+          <w:b/>
+          <w:bCs/>
+          <w:color w:val="4F81BD" w:themeColor="accent1"/>
+          <w:sz w:val="26"/>
+          <w:szCs w:val="26"/>
+        </w:rPr>
+      </w:pPr>
+      <w:r>
+        <w:rPr>
+          <w:rFonts w:eastAsiaTheme="majorEastAsia" w:cstheme="minorHAnsi"/>
+          <w:b/>
+          <w:bCs/>
+          <w:color w:val="4F81BD" w:themeColor="accent1"/>
+          <w:sz w:val="26"/>
+          <w:szCs w:val="26"/>
+        </w:rPr>
+        <w:lastRenderedPageBreak/>
+        <w:t>Payees</w:t>
+      </w:r>
+    </w:p>
+    <w:p>
+      <w:pPr>
+        <w:pStyle w:val="ListParagraph"/>
+      </w:pPr>
+      <w:r>
+        <w:t xml:space="preserve">This option shows the details of the </w:t>
+      </w:r>
+      <w:r>
+        <w:t>payees</w:t>
+      </w:r>
+      <w:r>
+        <w:t xml:space="preserve"> present in the application and manipulate the existing data, add or remove it.</w:t>
+      </w:r>
+    </w:p>
+    <w:p>
+      <w:pPr>
+        <w:pStyle w:val="ListParagraph"/>
+      </w:pPr>
+    </w:p>
+    <w:p>
+      <w:pPr>
+        <w:pStyle w:val="ListParagraph"/>
+        <w:numPr>
+          <w:ilvl w:val="0"/>
+          <w:numId w:val="29"/>
+        </w:numPr>
+      </w:pPr>
+      <w:r>
+        <w:t>Payee</w:t>
+      </w:r>
+      <w:r>
+        <w:t xml:space="preserve"> list</w:t>
+      </w:r>
+    </w:p>
+    <w:p>
+      <w:pPr>
+        <w:pStyle w:val="ListParagraph"/>
+        <w:ind w:left="1440"/>
+      </w:pPr>
+      <w:r>
+        <w:rPr>
+          <w:noProof/>
+        </w:rPr>
+        <w:drawing>
+          <wp:inline distT="0" distB="0" distL="0" distR="0" wp14:anchorId="203A64EB" wp14:editId="7B3E5D6A">
+            <wp:extent cx="5177632" cy="2910997"/>
+            <wp:effectExtent l="0" t="0" r="4445" b="3810"/>
+            <wp:docPr id="1" name="Picture 1"/>
+            <wp:cNvGraphicFramePr>
+              <a:graphicFrameLocks xmlns:a="http://schemas.openxmlformats.org/drawingml/2006/main" noChangeAspect="1"/>
+            </wp:cNvGraphicFramePr>
+            <a:graphic xmlns:a="http://schemas.openxmlformats.org/drawingml/2006/main">
+              <a:graphicData uri="http://schemas.openxmlformats.org/drawingml/2006/picture">
+                <pic:pic xmlns:pic="http://schemas.openxmlformats.org/drawingml/2006/picture">
+                  <pic:nvPicPr>
+                    <pic:cNvPr id="0" name="bank list.png"/>
+                    <pic:cNvPicPr/>
+                  </pic:nvPicPr>
+                  <pic:blipFill>
+                    <a:blip r:embed="rId19" cstate="print">
+                      <a:extLst>
+                        <a:ext uri="{28A0092B-C50C-407E-A947-70E740481C1C}">
+                          <a14:useLocalDpi xmlns:a14="http://schemas.microsoft.com/office/drawing/2010/main" val="0"/>
+                        </a:ext>
+                      </a:extLst>
+                    </a:blip>
+                    <a:stretch>
+                      <a:fillRect/>
+                    </a:stretch>
+                  </pic:blipFill>
+                  <pic:spPr>
+                    <a:xfrm>
+                      <a:off x="0" y="0"/>
+                      <a:ext cx="5177632" cy="2910997"/>
+                    </a:xfrm>
+                    <a:prstGeom prst="rect">
+                      <a:avLst/>
+                    </a:prstGeom>
+                  </pic:spPr>
+                </pic:pic>
+              </a:graphicData>
+            </a:graphic>
+          </wp:inline>
+        </w:drawing>
+      </w:r>
+    </w:p>
+    <w:p>
+      <w:pPr>
+        <w:pStyle w:val="ListParagraph"/>
+        <w:ind w:left="1440"/>
+      </w:pPr>
+    </w:p>
+    <w:p>
+      <w:pPr>
+        <w:pStyle w:val="ListParagraph"/>
+        <w:numPr>
+          <w:ilvl w:val="0"/>
+          <w:numId w:val="29"/>
+        </w:numPr>
+      </w:pPr>
+      <w:r>
+        <w:t>New form</w:t>
+      </w:r>
+    </w:p>
+    <w:p>
+      <w:pPr>
+        <w:pStyle w:val="ListParagraph"/>
+        <w:ind w:left="1440"/>
+      </w:pPr>
+      <w:r>
+        <w:rPr>
+          <w:noProof/>
+        </w:rPr>
+        <w:drawing>
+          <wp:inline distT="0" distB="0" distL="0" distR="0" wp14:anchorId="55F2FF57" wp14:editId="663A81DF">
+            <wp:extent cx="5178056" cy="2690037"/>
+            <wp:effectExtent l="0" t="0" r="3810" b="0"/>
+            <wp:docPr id="2" name="Picture 2"/>
+            <wp:cNvGraphicFramePr>
+              <a:graphicFrameLocks xmlns:a="http://schemas.openxmlformats.org/drawingml/2006/main" noChangeAspect="1"/>
+            </wp:cNvGraphicFramePr>
+            <a:graphic xmlns:a="http://schemas.openxmlformats.org/drawingml/2006/main">
+              <a:graphicData uri="http://schemas.openxmlformats.org/drawingml/2006/picture">
+                <pic:pic xmlns:pic="http://schemas.openxmlformats.org/drawingml/2006/picture">
+                  <pic:nvPicPr>
+                    <pic:cNvPr id="0" name="bank new.png"/>
+                    <pic:cNvPicPr/>
+                  </pic:nvPicPr>
+                  <pic:blipFill>
+                    <a:blip r:embed="rId20" cstate="print">
+                      <a:extLst>
+                        <a:ext uri="{28A0092B-C50C-407E-A947-70E740481C1C}">
+                          <a14:useLocalDpi xmlns:a14="http://schemas.microsoft.com/office/drawing/2010/main" val="0"/>
+                        </a:ext>
+                      </a:extLst>
+                    </a:blip>
+                    <a:stretch>
+                      <a:fillRect/>
+                    </a:stretch>
+                  </pic:blipFill>
+                  <pic:spPr>
+                    <a:xfrm>
+                      <a:off x="0" y="0"/>
+                      <a:ext cx="5170801" cy="2686268"/>
+                    </a:xfrm>
+                    <a:prstGeom prst="rect">
+                      <a:avLst/>
+                    </a:prstGeom>
+                  </pic:spPr>
+                </pic:pic>
+              </a:graphicData>
+            </a:graphic>
+          </wp:inline>
+        </w:drawing>
+      </w:r>
+    </w:p>
+    <w:p>
+      <w:pPr>
+        <w:pStyle w:val="ListParagraph"/>
+        <w:numPr>
+          <w:ilvl w:val="0"/>
+          <w:numId w:val="29"/>
+        </w:numPr>
+      </w:pPr>
+      <w:r>
+        <w:lastRenderedPageBreak/>
+        <w:t>Edit form</w:t>
+      </w:r>
+    </w:p>
+    <w:p>
+      <w:pPr>
+        <w:pStyle w:val="ListParagraph"/>
+        <w:ind w:left="1440"/>
+      </w:pPr>
+      <w:r>
+        <w:rPr>
+          <w:noProof/>
+        </w:rPr>
+        <w:drawing>
+          <wp:inline distT="0" distB="0" distL="0" distR="0" wp14:anchorId="6D21CF75" wp14:editId="45209E42">
+            <wp:extent cx="5390707" cy="2690038"/>
+            <wp:effectExtent l="0" t="0" r="635" b="0"/>
+            <wp:docPr id="3" name="Picture 3"/>
+            <wp:cNvGraphicFramePr>
+              <a:graphicFrameLocks xmlns:a="http://schemas.openxmlformats.org/drawingml/2006/main" noChangeAspect="1"/>
+            </wp:cNvGraphicFramePr>
+            <a:graphic xmlns:a="http://schemas.openxmlformats.org/drawingml/2006/main">
+              <a:graphicData uri="http://schemas.openxmlformats.org/drawingml/2006/picture">
+                <pic:pic xmlns:pic="http://schemas.openxmlformats.org/drawingml/2006/picture">
+                  <pic:nvPicPr>
+                    <pic:cNvPr id="0" name="bank new.png"/>
+                    <pic:cNvPicPr/>
+                  </pic:nvPicPr>
+                  <pic:blipFill>
+                    <a:blip r:embed="rId21" cstate="print">
+                      <a:extLst>
+                        <a:ext uri="{28A0092B-C50C-407E-A947-70E740481C1C}">
+                          <a14:useLocalDpi xmlns:a14="http://schemas.microsoft.com/office/drawing/2010/main" val="0"/>
+                        </a:ext>
+                      </a:extLst>
+                    </a:blip>
+                    <a:stretch>
+                      <a:fillRect/>
+                    </a:stretch>
+                  </pic:blipFill>
+                  <pic:spPr>
+                    <a:xfrm>
+                      <a:off x="0" y="0"/>
+                      <a:ext cx="5383152" cy="2686268"/>
+                    </a:xfrm>
+                    <a:prstGeom prst="rect">
+                      <a:avLst/>
+                    </a:prstGeom>
+                  </pic:spPr>
+                </pic:pic>
+              </a:graphicData>
+            </a:graphic>
+          </wp:inline>
+        </w:drawing>
+      </w:r>
+    </w:p>
+    <w:p>
+      <w:pPr>
+        <w:pStyle w:val="ListParagraph"/>
+        <w:ind w:left="1440"/>
+      </w:pPr>
+    </w:p>
+    <w:p>
+      <w:pPr>
+        <w:pStyle w:val="ListParagraph"/>
+        <w:numPr>
+          <w:ilvl w:val="0"/>
+          <w:numId w:val="29"/>
+        </w:numPr>
+      </w:pPr>
+      <w:r>
+        <w:t xml:space="preserve">Upload new </w:t>
+      </w:r>
+      <w:r>
+        <w:t>payees</w:t>
+      </w:r>
+      <w:r>
+        <w:t xml:space="preserve"> via MS Excel file</w:t>
+      </w:r>
+    </w:p>
+    <w:p>
+      <w:pPr>
+        <w:pStyle w:val="ListParagraph"/>
+        <w:ind w:left="1440"/>
+      </w:pPr>
+      <w:r>
+        <w:rPr>
+          <w:noProof/>
+        </w:rPr>
+        <w:drawing>
+          <wp:inline distT="0" distB="0" distL="0" distR="0" wp14:anchorId="5E6160DB" wp14:editId="58CDA014">
+            <wp:extent cx="5394225" cy="3032771"/>
+            <wp:effectExtent l="0" t="0" r="0" b="0"/>
+            <wp:docPr id="4" name="Picture 4"/>
+            <wp:cNvGraphicFramePr>
+              <a:graphicFrameLocks xmlns:a="http://schemas.openxmlformats.org/drawingml/2006/main" noChangeAspect="1"/>
+            </wp:cNvGraphicFramePr>
+            <a:graphic xmlns:a="http://schemas.openxmlformats.org/drawingml/2006/main">
+              <a:graphicData uri="http://schemas.openxmlformats.org/drawingml/2006/picture">
+                <pic:pic xmlns:pic="http://schemas.openxmlformats.org/drawingml/2006/picture">
+                  <pic:nvPicPr>
+                    <pic:cNvPr id="0" name="bank excel.png"/>
+                    <pic:cNvPicPr/>
+                  </pic:nvPicPr>
+                  <pic:blipFill>
+                    <a:blip r:embed="rId22" cstate="print">
+                      <a:extLst>
+                        <a:ext uri="{28A0092B-C50C-407E-A947-70E740481C1C}">
+                          <a14:useLocalDpi xmlns:a14="http://schemas.microsoft.com/office/drawing/2010/main" val="0"/>
+                        </a:ext>
+                      </a:extLst>
+                    </a:blip>
+                    <a:stretch>
+                      <a:fillRect/>
+                    </a:stretch>
+                  </pic:blipFill>
+                  <pic:spPr>
+                    <a:xfrm>
+                      <a:off x="0" y="0"/>
+                      <a:ext cx="5394225" cy="3032771"/>
+                    </a:xfrm>
+                    <a:prstGeom prst="rect">
+                      <a:avLst/>
+                    </a:prstGeom>
+                  </pic:spPr>
+                </pic:pic>
+              </a:graphicData>
+            </a:graphic>
+          </wp:inline>
+        </w:drawing>
+      </w:r>
+    </w:p>
+    <w:p>
+      <w:pPr>
+        <w:pStyle w:val="ListParagraph"/>
+        <w:ind w:left="1440"/>
+      </w:pPr>
+    </w:p>
+    <w:p>
+      <w:pPr>
+        <w:pStyle w:val="ListParagraph"/>
+        <w:ind w:left="1440"/>
+      </w:pPr>
+    </w:p>
+    <w:p>
+      <w:pPr>
+        <w:keepNext/>
+        <w:keepLines/>
+        <w:numPr>
+          <w:ilvl w:val="0"/>
+          <w:numId w:val="26"/>
+        </w:numPr>
+        <w:spacing w:before="200" w:after="0"/>
+        <w:outlineLvl w:val="1"/>
+        <w:rPr>
+          <w:rFonts w:eastAsiaTheme="majorEastAsia" w:cstheme="minorHAnsi"/>
+          <w:b/>
+          <w:bCs/>
+          <w:color w:val="4F81BD" w:themeColor="accent1"/>
+          <w:sz w:val="26"/>
+          <w:szCs w:val="26"/>
+        </w:rPr>
+      </w:pPr>
+      <w:r>
+        <w:rPr>
+          <w:rFonts w:eastAsiaTheme="majorEastAsia" w:cstheme="minorHAnsi"/>
+          <w:b/>
+          <w:bCs/>
+          <w:color w:val="4F81BD" w:themeColor="accent1"/>
+          <w:sz w:val="26"/>
+          <w:szCs w:val="26"/>
+        </w:rPr>
+        <w:lastRenderedPageBreak/>
+        <w:t>Currencies</w:t>
+      </w:r>
+    </w:p>
+    <w:p>
+      <w:pPr>
+        <w:pStyle w:val="ListParagraph"/>
+      </w:pPr>
+      <w:r>
+        <w:t xml:space="preserve">This option shows the details of the </w:t>
+      </w:r>
+      <w:r>
+        <w:t>currencies</w:t>
+      </w:r>
+      <w:r>
+        <w:t xml:space="preserve"> present in the application and manipulate the existing data, add or remove it.</w:t>
+      </w:r>
+    </w:p>
+    <w:p>
+      <w:pPr>
+        <w:pStyle w:val="ListParagraph"/>
+      </w:pPr>
+    </w:p>
+    <w:p>
+      <w:pPr>
+        <w:pStyle w:val="ListParagraph"/>
+        <w:numPr>
+          <w:ilvl w:val="0"/>
+          <w:numId w:val="29"/>
+        </w:numPr>
+      </w:pPr>
+      <w:r>
+        <w:t>currency</w:t>
+      </w:r>
+      <w:r>
+        <w:t xml:space="preserve"> list</w:t>
+      </w:r>
+    </w:p>
+    <w:p>
+      <w:pPr>
+        <w:pStyle w:val="ListParagraph"/>
+        <w:ind w:left="1440"/>
+      </w:pPr>
+      <w:r>
+        <w:rPr>
+          <w:noProof/>
+        </w:rPr>
+        <w:drawing>
+          <wp:inline distT="0" distB="0" distL="0" distR="0" wp14:anchorId="1ED5BF36" wp14:editId="0915324B">
+            <wp:extent cx="5177632" cy="2910996"/>
+            <wp:effectExtent l="0" t="0" r="4445" b="3810"/>
+            <wp:docPr id="6" name="Picture 6"/>
+            <wp:cNvGraphicFramePr>
+              <a:graphicFrameLocks xmlns:a="http://schemas.openxmlformats.org/drawingml/2006/main" noChangeAspect="1"/>
+            </wp:cNvGraphicFramePr>
+            <a:graphic xmlns:a="http://schemas.openxmlformats.org/drawingml/2006/main">
+              <a:graphicData uri="http://schemas.openxmlformats.org/drawingml/2006/picture">
+                <pic:pic xmlns:pic="http://schemas.openxmlformats.org/drawingml/2006/picture">
+                  <pic:nvPicPr>
+                    <pic:cNvPr id="0" name="bank list.png"/>
+                    <pic:cNvPicPr/>
+                  </pic:nvPicPr>
+                  <pic:blipFill>
+                    <a:blip r:embed="rId23" cstate="print">
+                      <a:extLst>
+                        <a:ext uri="{28A0092B-C50C-407E-A947-70E740481C1C}">
+                          <a14:useLocalDpi xmlns:a14="http://schemas.microsoft.com/office/drawing/2010/main" val="0"/>
+                        </a:ext>
+                      </a:extLst>
+                    </a:blip>
+                    <a:stretch>
+                      <a:fillRect/>
+                    </a:stretch>
+                  </pic:blipFill>
+                  <pic:spPr>
+                    <a:xfrm>
+                      <a:off x="0" y="0"/>
+                      <a:ext cx="5177632" cy="2910996"/>
+                    </a:xfrm>
+                    <a:prstGeom prst="rect">
+                      <a:avLst/>
+                    </a:prstGeom>
+                  </pic:spPr>
+                </pic:pic>
+              </a:graphicData>
+            </a:graphic>
+          </wp:inline>
+        </w:drawing>
+      </w:r>
+    </w:p>
+    <w:p>
+      <w:pPr>
+        <w:pStyle w:val="ListParagraph"/>
+        <w:ind w:left="1440"/>
+      </w:pPr>
+    </w:p>
+    <w:p>
+      <w:pPr>
+        <w:pStyle w:val="ListParagraph"/>
+        <w:numPr>
+          <w:ilvl w:val="0"/>
+          <w:numId w:val="29"/>
+        </w:numPr>
+      </w:pPr>
+      <w:r>
+        <w:t>New form</w:t>
+      </w:r>
+      <w:r>
+        <w:rPr>
+          <w:noProof/>
+        </w:rPr>
+        <w:drawing>
+          <wp:inline distT="0" distB="0" distL="0" distR="0" wp14:anchorId="37284281" wp14:editId="1E8C1C31">
+            <wp:extent cx="5178056" cy="2690037"/>
+            <wp:effectExtent l="0" t="0" r="3810" b="0"/>
+            <wp:docPr id="7" name="Picture 7"/>
+            <wp:cNvGraphicFramePr>
+              <a:graphicFrameLocks xmlns:a="http://schemas.openxmlformats.org/drawingml/2006/main" noChangeAspect="1"/>
+            </wp:cNvGraphicFramePr>
+            <a:graphic xmlns:a="http://schemas.openxmlformats.org/drawingml/2006/main">
+              <a:graphicData uri="http://schemas.openxmlformats.org/drawingml/2006/picture">
+                <pic:pic xmlns:pic="http://schemas.openxmlformats.org/drawingml/2006/picture">
+                  <pic:nvPicPr>
+                    <pic:cNvPr id="0" name="bank new.png"/>
+                    <pic:cNvPicPr/>
+                  </pic:nvPicPr>
+                  <pic:blipFill>
+                    <a:blip r:embed="rId24" cstate="print">
+                      <a:extLst>
+                        <a:ext uri="{28A0092B-C50C-407E-A947-70E740481C1C}">
+                          <a14:useLocalDpi xmlns:a14="http://schemas.microsoft.com/office/drawing/2010/main" val="0"/>
+                        </a:ext>
+                      </a:extLst>
+                    </a:blip>
+                    <a:stretch>
+                      <a:fillRect/>
+                    </a:stretch>
+                  </pic:blipFill>
+                  <pic:spPr>
+                    <a:xfrm>
+                      <a:off x="0" y="0"/>
+                      <a:ext cx="5170801" cy="2686268"/>
+                    </a:xfrm>
+                    <a:prstGeom prst="rect">
+                      <a:avLst/>
+                    </a:prstGeom>
+                  </pic:spPr>
+                </pic:pic>
+              </a:graphicData>
+            </a:graphic>
+          </wp:inline>
+        </w:drawing>
+      </w:r>
+    </w:p>
+    <w:p>
+      <w:pPr>
+        <w:pStyle w:val="ListParagraph"/>
+        <w:numPr>
+          <w:ilvl w:val="0"/>
+          <w:numId w:val="29"/>
+        </w:numPr>
+      </w:pPr>
+      <w:r>
+        <w:lastRenderedPageBreak/>
+        <w:t>Edit form</w:t>
+      </w:r>
+    </w:p>
+    <w:p>
+      <w:pPr>
+        <w:pStyle w:val="ListParagraph"/>
+        <w:ind w:left="1440"/>
+      </w:pPr>
+      <w:r>
+        <w:rPr>
+          <w:noProof/>
+        </w:rPr>
+        <w:drawing>
+          <wp:inline distT="0" distB="0" distL="0" distR="0" wp14:anchorId="5B6A4620" wp14:editId="17112F6A">
+            <wp:extent cx="5326912" cy="2690038"/>
+            <wp:effectExtent l="0" t="0" r="7620" b="0"/>
+            <wp:docPr id="8" name="Picture 8"/>
+            <wp:cNvGraphicFramePr>
+              <a:graphicFrameLocks xmlns:a="http://schemas.openxmlformats.org/drawingml/2006/main" noChangeAspect="1"/>
+            </wp:cNvGraphicFramePr>
+            <a:graphic xmlns:a="http://schemas.openxmlformats.org/drawingml/2006/main">
+              <a:graphicData uri="http://schemas.openxmlformats.org/drawingml/2006/picture">
+                <pic:pic xmlns:pic="http://schemas.openxmlformats.org/drawingml/2006/picture">
+                  <pic:nvPicPr>
+                    <pic:cNvPr id="0" name="bank new.png"/>
+                    <pic:cNvPicPr/>
+                  </pic:nvPicPr>
+                  <pic:blipFill>
+                    <a:blip r:embed="rId25" cstate="print">
+                      <a:extLst>
+                        <a:ext uri="{28A0092B-C50C-407E-A947-70E740481C1C}">
+                          <a14:useLocalDpi xmlns:a14="http://schemas.microsoft.com/office/drawing/2010/main" val="0"/>
+                        </a:ext>
+                      </a:extLst>
+                    </a:blip>
+                    <a:stretch>
+                      <a:fillRect/>
+                    </a:stretch>
+                  </pic:blipFill>
+                  <pic:spPr>
+                    <a:xfrm>
+                      <a:off x="0" y="0"/>
+                      <a:ext cx="5319447" cy="2686268"/>
+                    </a:xfrm>
+                    <a:prstGeom prst="rect">
+                      <a:avLst/>
+                    </a:prstGeom>
+                  </pic:spPr>
+                </pic:pic>
+              </a:graphicData>
+            </a:graphic>
+          </wp:inline>
+        </w:drawing>
+      </w:r>
+    </w:p>
+    <w:p>
+      <w:pPr>
+        <w:pStyle w:val="ListParagraph"/>
+        <w:ind w:left="1440"/>
+      </w:pPr>
+    </w:p>
+    <w:p>
+      <w:pPr>
+        <w:pStyle w:val="ListParagraph"/>
+        <w:numPr>
+          <w:ilvl w:val="0"/>
+          <w:numId w:val="29"/>
+        </w:numPr>
+      </w:pPr>
+      <w:r>
+        <w:t>To delete any existing currency.</w:t>
+      </w:r>
+    </w:p>
+    <w:p>
+      <w:pPr>
+        <w:pStyle w:val="ListParagraph"/>
+        <w:ind w:left="1440"/>
+      </w:pPr>
+      <w:r>
+        <w:rPr>
+          <w:noProof/>
+        </w:rPr>
+        <w:drawing>
+          <wp:inline distT="0" distB="0" distL="0" distR="0" wp14:anchorId="0954BDAB" wp14:editId="12FCF987">
+            <wp:extent cx="5394225" cy="3032770"/>
+            <wp:effectExtent l="0" t="0" r="0" b="0"/>
+            <wp:docPr id="9" name="Picture 9"/>
+            <wp:cNvGraphicFramePr>
+              <a:graphicFrameLocks xmlns:a="http://schemas.openxmlformats.org/drawingml/2006/main" noChangeAspect="1"/>
+            </wp:cNvGraphicFramePr>
+            <a:graphic xmlns:a="http://schemas.openxmlformats.org/drawingml/2006/main">
+              <a:graphicData uri="http://schemas.openxmlformats.org/drawingml/2006/picture">
+                <pic:pic xmlns:pic="http://schemas.openxmlformats.org/drawingml/2006/picture">
+                  <pic:nvPicPr>
+                    <pic:cNvPr id="0" name="bank excel.png"/>
+                    <pic:cNvPicPr/>
+                  </pic:nvPicPr>
+                  <pic:blipFill>
+                    <a:blip r:embed="rId26" cstate="print">
+                      <a:extLst>
+                        <a:ext uri="{28A0092B-C50C-407E-A947-70E740481C1C}">
+                          <a14:useLocalDpi xmlns:a14="http://schemas.microsoft.com/office/drawing/2010/main" val="0"/>
+                        </a:ext>
+                      </a:extLst>
+                    </a:blip>
+                    <a:stretch>
+                      <a:fillRect/>
+                    </a:stretch>
+                  </pic:blipFill>
+                  <pic:spPr>
+                    <a:xfrm>
+                      <a:off x="0" y="0"/>
+                      <a:ext cx="5394225" cy="3032770"/>
+                    </a:xfrm>
+                    <a:prstGeom prst="rect">
+                      <a:avLst/>
+                    </a:prstGeom>
+                  </pic:spPr>
+                </pic:pic>
+              </a:graphicData>
+            </a:graphic>
+          </wp:inline>
+        </w:drawing>
+      </w:r>
       <w:bookmarkStart w:id="4" w:name="_GoBack"/>
       <w:bookmarkEnd w:id="4"/>
     </w:p>
@@ -4783,8 +5459,8 @@
       </w:pPr>
     </w:p>
     <w:sectPr>
-      <w:headerReference w:type="default" r:id="rId19"/>
-      <w:footerReference w:type="default" r:id="rId20"/>
+      <w:headerReference w:type="default" r:id="rId27"/>
+      <w:footerReference w:type="default" r:id="rId28"/>
       <w:pgSz w:w="12240" w:h="15840"/>
       <w:pgMar w:top="1440" w:right="1440" w:bottom="270" w:left="1440" w:header="720" w:footer="0" w:gutter="0"/>
       <w:cols w:space="720"/>
@@ -4906,7 +5582,7 @@
         <w:sz w:val="20"/>
         <w:szCs w:val="20"/>
       </w:rPr>
-      <w:t>10</w:t>
+      <w:t>14</w:t>
     </w:r>
     <w:r>
       <w:rPr>
@@ -5347,7 +6023,7 @@
         <v:path o:extrusionok="f" gradientshapeok="t" o:connecttype="rect"/>
         <o:lock v:ext="edit" aspectratio="t"/>
       </v:shapetype>
-      <v:shape id="_x0000_i1068" type="#_x0000_t75" style="width:10.9pt;height:10.9pt" o:bullet="t">
+      <v:shape id="_x0000_i1039" type="#_x0000_t75" style="width:10.9pt;height:10.9pt" o:bullet="t">
         <v:imagedata r:id="rId1" o:title="msoAB96"/>
       </v:shape>
     </w:pict>
@@ -8953,7 +9629,7 @@
   <w:style w:type="paragraph" w:default="1" w:styleId="Normal">
     <w:name w:val="Normal"/>
     <w:qFormat/>
-    <w:rsid w:val="003B0FDB"/>
+    <w:rsid w:val="00E65982"/>
   </w:style>
   <w:style w:type="paragraph" w:styleId="Heading1">
     <w:name w:val="heading 1"/>
@@ -9612,7 +10288,7 @@
   <w:style w:type="paragraph" w:default="1" w:styleId="Normal">
     <w:name w:val="Normal"/>
     <w:qFormat/>
-    <w:rsid w:val="003B0FDB"/>
+    <w:rsid w:val="00E65982"/>
   </w:style>
   <w:style w:type="paragraph" w:styleId="Heading1">
     <w:name w:val="heading 1"/>
@@ -10401,7 +11077,7 @@
 </file>
 
 <file path=customXml/itemProps1.xml><?xml version="1.0" encoding="utf-8"?>
-<ds:datastoreItem xmlns:ds="http://schemas.openxmlformats.org/officeDocument/2006/customXml" ds:itemID="{E20739A9-52DD-40FE-B5DF-C17B36C26D13}">
+<ds:datastoreItem xmlns:ds="http://schemas.openxmlformats.org/officeDocument/2006/customXml" ds:itemID="{B44E6434-8DAC-44B6-96EB-D48863AB25C2}">
   <ds:schemaRefs>
     <ds:schemaRef ds:uri="http://schemas.openxmlformats.org/officeDocument/2006/bibliography"/>
   </ds:schemaRefs>

</xml_diff>